<commit_message>
chore: stage and commit all changes for release 1.0
</commit_message>
<xml_diff>
--- a/Trigger Configuration.docx
+++ b/Trigger Configuration.docx
@@ -33,7 +33,7 @@
           <w:sz w:val="32"/>
           <w:szCs w:val="32"/>
         </w:rPr>
-        <w:t>RFID Trigger Configuration &amp; Event Subscription (dev2.0.2)   </w:t>
+        <w:t>RFID Trigger Configuration &amp; Event Subscription  </w:t>
       </w:r>
     </w:p>
     <w:p>
@@ -308,7 +308,7 @@
           <w:color w:val="000000"/>
           <w:kern w:val="0"/>
         </w:rPr>
-        <w:pict w14:anchorId="1750F3ED">
+        <w:pict w14:anchorId="6AF68899">
           <v:rect id="_x0000_i1032" alt="" style="width:468pt;height:.05pt;mso-width-percent:0;mso-height-percent:0;mso-width-percent:0;mso-height-percent:0" o:hralign="center" o:hrstd="t" o:hr="t" fillcolor="#a0a0a0" stroked="f"/>
         </w:pict>
       </w:r>
@@ -673,7 +673,7 @@
           <w:color w:val="000000"/>
           <w:kern w:val="0"/>
         </w:rPr>
-        <w:pict w14:anchorId="6411034D">
+        <w:pict w14:anchorId="615D4B95">
           <v:rect id="_x0000_i1031" alt="" style="width:468pt;height:.05pt;mso-width-percent:0;mso-height-percent:0;mso-width-percent:0;mso-height-percent:0" o:hralign="center" o:hrstd="t" o:hr="t" fillcolor="#a0a0a0" stroked="f"/>
         </w:pict>
       </w:r>
@@ -2873,7 +2873,7 @@
           <w:kern w:val="0"/>
         </w:rPr>
         <w:drawing>
-          <wp:inline distT="0" distB="0" distL="0" distR="0" wp14:anchorId="3D684021" wp14:editId="7FD3EE2C">
+          <wp:inline distT="0" distB="0" distL="0" distR="0" wp14:anchorId="3D684021" wp14:editId="7E70DF0F">
             <wp:extent cx="5943600" cy="1805940"/>
             <wp:effectExtent l="0" t="0" r="0" b="0"/>
             <wp:docPr id="1153290927" name="Picture 5" descr="A screen shot of a computer program&#10;&#10;AI-generated content may be incorrect."/>
@@ -2972,7 +2972,7 @@
           <w:color w:val="000000"/>
           <w:kern w:val="0"/>
         </w:rPr>
-        <w:pict w14:anchorId="1467D25E">
+        <w:pict w14:anchorId="22943E4C">
           <v:rect id="_x0000_i1030" alt="" style="width:468pt;height:.05pt;mso-width-percent:0;mso-height-percent:0;mso-width-percent:0;mso-height-percent:0" o:hralign="center" o:hrstd="t" o:hr="t" fillcolor="#a0a0a0" stroked="f"/>
         </w:pict>
       </w:r>
@@ -3421,7 +3421,7 @@
           <w:color w:val="000000"/>
           <w:kern w:val="0"/>
         </w:rPr>
-        <w:pict w14:anchorId="72D4C0FB">
+        <w:pict w14:anchorId="4B501F90">
           <v:rect id="_x0000_i1029" alt="" style="width:468pt;height:.05pt;mso-width-percent:0;mso-height-percent:0;mso-width-percent:0;mso-height-percent:0" o:hralign="center" o:hrstd="t" o:hr="t" fillcolor="#a0a0a0" stroked="f"/>
         </w:pict>
       </w:r>
@@ -3836,7 +3836,7 @@
           <w:color w:val="000000"/>
           <w:kern w:val="0"/>
         </w:rPr>
-        <w:pict w14:anchorId="46E9588D">
+        <w:pict w14:anchorId="49C6E605">
           <v:rect id="_x0000_i1028" alt="" style="width:468pt;height:.05pt;mso-width-percent:0;mso-height-percent:0;mso-width-percent:0;mso-height-percent:0" o:hralign="center" o:hrstd="t" o:hr="t" fillcolor="#a0a0a0" stroked="f"/>
         </w:pict>
       </w:r>
@@ -4222,7 +4222,7 @@
           <w:color w:val="000000"/>
           <w:kern w:val="0"/>
         </w:rPr>
-        <w:pict w14:anchorId="7BF461B9">
+        <w:pict w14:anchorId="6F42365F">
           <v:rect id="_x0000_i1027" alt="" style="width:468pt;height:.05pt;mso-width-percent:0;mso-height-percent:0;mso-width-percent:0;mso-height-percent:0" o:hralign="center" o:hrstd="t" o:hr="t" fillcolor="#a0a0a0" stroked="f"/>
         </w:pict>
       </w:r>
@@ -6587,7 +6587,7 @@
           <w:color w:val="000000"/>
           <w:kern w:val="0"/>
         </w:rPr>
-        <w:pict w14:anchorId="006463FC">
+        <w:pict w14:anchorId="74B870F2">
           <v:rect id="_x0000_i1026" alt="" style="width:468pt;height:.05pt;mso-width-percent:0;mso-height-percent:0;mso-width-percent:0;mso-height-percent:0" o:hralign="center" o:hrstd="t" o:hr="t" fillcolor="#a0a0a0" stroked="f"/>
         </w:pict>
       </w:r>
@@ -6835,7 +6835,7 @@
           <w:color w:val="000000"/>
           <w:kern w:val="0"/>
         </w:rPr>
-        <w:pict w14:anchorId="1EF13887">
+        <w:pict w14:anchorId="2B5BE0EE">
           <v:rect id="_x0000_i1025" alt="" style="width:468pt;height:.05pt;mso-width-percent:0;mso-height-percent:0;mso-width-percent:0;mso-height-percent:0" o:hralign="center" o:hrstd="t" o:hr="t" fillcolor="#a0a0a0" stroked="f"/>
         </w:pict>
       </w:r>

</xml_diff>

<commit_message>
Add debug logs and update trigger handling logic
</commit_message>
<xml_diff>
--- a/Trigger Configuration.docx
+++ b/Trigger Configuration.docx
@@ -35,6 +35,17 @@
         </w:rPr>
         <w:t>RFID Trigger Configuration &amp; Event Subscription  </w:t>
       </w:r>
+    </w:p>
+    <w:p>
+      <w:pPr>
+        <w:spacing w:before="100" w:beforeAutospacing="1" w:after="100" w:afterAutospacing="1" w:line="240" w:lineRule="auto"/>
+        <w:rPr>
+          <w:rFonts w:ascii="Times New Roman" w:eastAsia="Times New Roman" w:hAnsi="Times New Roman" w:cs="Times New Roman"/>
+          <w:color w:val="000000"/>
+          <w:kern w:val="0"/>
+          <w14:ligatures w14:val="none"/>
+        </w:rPr>
+      </w:pPr>
     </w:p>
     <w:p>
       <w:pPr>
@@ -308,7 +319,7 @@
           <w:color w:val="000000"/>
           <w:kern w:val="0"/>
         </w:rPr>
-        <w:pict w14:anchorId="6AF68899">
+        <w:pict w14:anchorId="2AFC33C9">
           <v:rect id="_x0000_i1032" alt="" style="width:468pt;height:.05pt;mso-width-percent:0;mso-height-percent:0;mso-width-percent:0;mso-height-percent:0" o:hralign="center" o:hrstd="t" o:hr="t" fillcolor="#a0a0a0" stroked="f"/>
         </w:pict>
       </w:r>
@@ -673,7 +684,7 @@
           <w:color w:val="000000"/>
           <w:kern w:val="0"/>
         </w:rPr>
-        <w:pict w14:anchorId="615D4B95">
+        <w:pict w14:anchorId="1C639AA4">
           <v:rect id="_x0000_i1031" alt="" style="width:468pt;height:.05pt;mso-width-percent:0;mso-height-percent:0;mso-width-percent:0;mso-height-percent:0" o:hralign="center" o:hrstd="t" o:hr="t" fillcolor="#a0a0a0" stroked="f"/>
         </w:pict>
       </w:r>
@@ -2873,7 +2884,7 @@
           <w:kern w:val="0"/>
         </w:rPr>
         <w:drawing>
-          <wp:inline distT="0" distB="0" distL="0" distR="0" wp14:anchorId="3D684021" wp14:editId="7E70DF0F">
+          <wp:inline distT="0" distB="0" distL="0" distR="0" wp14:anchorId="3D684021" wp14:editId="2AB31231">
             <wp:extent cx="5943600" cy="1805940"/>
             <wp:effectExtent l="0" t="0" r="0" b="0"/>
             <wp:docPr id="1153290927" name="Picture 5" descr="A screen shot of a computer program&#10;&#10;AI-generated content may be incorrect."/>
@@ -2972,7 +2983,7 @@
           <w:color w:val="000000"/>
           <w:kern w:val="0"/>
         </w:rPr>
-        <w:pict w14:anchorId="22943E4C">
+        <w:pict w14:anchorId="1D4B7E41">
           <v:rect id="_x0000_i1030" alt="" style="width:468pt;height:.05pt;mso-width-percent:0;mso-height-percent:0;mso-width-percent:0;mso-height-percent:0" o:hralign="center" o:hrstd="t" o:hr="t" fillcolor="#a0a0a0" stroked="f"/>
         </w:pict>
       </w:r>
@@ -3421,7 +3432,7 @@
           <w:color w:val="000000"/>
           <w:kern w:val="0"/>
         </w:rPr>
-        <w:pict w14:anchorId="4B501F90">
+        <w:pict w14:anchorId="6C3397BF">
           <v:rect id="_x0000_i1029" alt="" style="width:468pt;height:.05pt;mso-width-percent:0;mso-height-percent:0;mso-width-percent:0;mso-height-percent:0" o:hralign="center" o:hrstd="t" o:hr="t" fillcolor="#a0a0a0" stroked="f"/>
         </w:pict>
       </w:r>
@@ -3836,7 +3847,7 @@
           <w:color w:val="000000"/>
           <w:kern w:val="0"/>
         </w:rPr>
-        <w:pict w14:anchorId="49C6E605">
+        <w:pict w14:anchorId="1013574E">
           <v:rect id="_x0000_i1028" alt="" style="width:468pt;height:.05pt;mso-width-percent:0;mso-height-percent:0;mso-width-percent:0;mso-height-percent:0" o:hralign="center" o:hrstd="t" o:hr="t" fillcolor="#a0a0a0" stroked="f"/>
         </w:pict>
       </w:r>
@@ -4222,7 +4233,7 @@
           <w:color w:val="000000"/>
           <w:kern w:val="0"/>
         </w:rPr>
-        <w:pict w14:anchorId="6F42365F">
+        <w:pict w14:anchorId="1AE8E86F">
           <v:rect id="_x0000_i1027" alt="" style="width:468pt;height:.05pt;mso-width-percent:0;mso-height-percent:0;mso-width-percent:0;mso-height-percent:0" o:hralign="center" o:hrstd="t" o:hr="t" fillcolor="#a0a0a0" stroked="f"/>
         </w:pict>
       </w:r>
@@ -6587,7 +6598,7 @@
           <w:color w:val="000000"/>
           <w:kern w:val="0"/>
         </w:rPr>
-        <w:pict w14:anchorId="74B870F2">
+        <w:pict w14:anchorId="69148D82">
           <v:rect id="_x0000_i1026" alt="" style="width:468pt;height:.05pt;mso-width-percent:0;mso-height-percent:0;mso-width-percent:0;mso-height-percent:0" o:hralign="center" o:hrstd="t" o:hr="t" fillcolor="#a0a0a0" stroked="f"/>
         </w:pict>
       </w:r>
@@ -6835,7 +6846,7 @@
           <w:color w:val="000000"/>
           <w:kern w:val="0"/>
         </w:rPr>
-        <w:pict w14:anchorId="2B5BE0EE">
+        <w:pict w14:anchorId="274BBB3C">
           <v:rect id="_x0000_i1025" alt="" style="width:468pt;height:.05pt;mso-width-percent:0;mso-height-percent:0;mso-width-percent:0;mso-height-percent:0" o:hralign="center" o:hrstd="t" o:hr="t" fillcolor="#a0a0a0" stroked="f"/>
         </w:pict>
       </w:r>

</xml_diff>